<commit_message>
update screenshot for ex1
</commit_message>
<xml_diff>
--- a/Unit_2_C_Programming/Lesson4_Array_and_string/Screenshots.docx
+++ b/Unit_2_C_Programming/Lesson4_Array_and_string/Screenshots.docx
@@ -22,108 +22,146 @@
         <w:rPr>
           <w:noProof/>
         </w:rPr>
-        <w:drawing>
-          <wp:anchor distT="0" distB="0" distL="114300" distR="114300" simplePos="0" relativeHeight="251659264" behindDoc="0" locked="0" layoutInCell="1" allowOverlap="1" wp14:anchorId="44146E99" wp14:editId="52C93DB9">
-            <wp:simplePos x="0" y="0"/>
-            <wp:positionH relativeFrom="column">
-              <wp:posOffset>3443605</wp:posOffset>
-            </wp:positionH>
-            <wp:positionV relativeFrom="paragraph">
-              <wp:posOffset>295910</wp:posOffset>
-            </wp:positionV>
-            <wp:extent cx="3695700" cy="5801360"/>
-            <wp:effectExtent l="0" t="0" r="0" b="8890"/>
-            <wp:wrapSquare wrapText="bothSides"/>
-            <wp:docPr id="2" name="Picture 2" descr="Text&#10;&#10;Description automatically generated"/>
-            <wp:cNvGraphicFramePr>
-              <a:graphicFrameLocks xmlns:a="http://schemas.openxmlformats.org/drawingml/2006/main" noChangeAspect="1"/>
-            </wp:cNvGraphicFramePr>
-            <a:graphic xmlns:a="http://schemas.openxmlformats.org/drawingml/2006/main">
-              <a:graphicData uri="http://schemas.openxmlformats.org/drawingml/2006/picture">
-                <pic:pic xmlns:pic="http://schemas.openxmlformats.org/drawingml/2006/picture">
-                  <pic:nvPicPr>
-                    <pic:cNvPr id="2" name="Picture 2" descr="Text&#10;&#10;Description automatically generated"/>
-                    <pic:cNvPicPr/>
-                  </pic:nvPicPr>
-                  <pic:blipFill>
-                    <a:blip r:embed="rId5"/>
-                    <a:stretch>
-                      <a:fillRect/>
-                    </a:stretch>
-                  </pic:blipFill>
-                  <pic:spPr>
-                    <a:xfrm>
-                      <a:off x="0" y="0"/>
-                      <a:ext cx="3695700" cy="5801360"/>
-                    </a:xfrm>
-                    <a:prstGeom prst="rect">
-                      <a:avLst/>
-                    </a:prstGeom>
-                  </pic:spPr>
-                </pic:pic>
-              </a:graphicData>
-            </a:graphic>
-          </wp:anchor>
-        </w:drawing>
-      </w:r>
-      <w:r>
-        <w:rPr>
-          <w:noProof/>
-        </w:rPr>
-        <w:drawing>
-          <wp:anchor distT="0" distB="0" distL="114300" distR="114300" simplePos="0" relativeHeight="251657216" behindDoc="0" locked="0" layoutInCell="1" allowOverlap="1" wp14:anchorId="5EFE8361" wp14:editId="0D51B3F5">
-            <wp:simplePos x="0" y="0"/>
-            <wp:positionH relativeFrom="column">
-              <wp:posOffset>-220980</wp:posOffset>
-            </wp:positionH>
-            <wp:positionV relativeFrom="paragraph">
-              <wp:posOffset>329565</wp:posOffset>
-            </wp:positionV>
-            <wp:extent cx="3556000" cy="4097020"/>
-            <wp:effectExtent l="0" t="0" r="6350" b="0"/>
-            <wp:wrapTopAndBottom/>
-            <wp:docPr id="1" name="Picture 1"/>
-            <wp:cNvGraphicFramePr>
-              <a:graphicFrameLocks xmlns:a="http://schemas.openxmlformats.org/drawingml/2006/main" noChangeAspect="1"/>
-            </wp:cNvGraphicFramePr>
-            <a:graphic xmlns:a="http://schemas.openxmlformats.org/drawingml/2006/main">
-              <a:graphicData uri="http://schemas.openxmlformats.org/drawingml/2006/picture">
-                <pic:pic xmlns:pic="http://schemas.openxmlformats.org/drawingml/2006/picture">
-                  <pic:nvPicPr>
-                    <pic:cNvPr id="1" name=""/>
-                    <pic:cNvPicPr/>
-                  </pic:nvPicPr>
-                  <pic:blipFill>
-                    <a:blip r:embed="rId6"/>
-                    <a:stretch>
-                      <a:fillRect/>
-                    </a:stretch>
-                  </pic:blipFill>
-                  <pic:spPr>
-                    <a:xfrm>
-                      <a:off x="0" y="0"/>
-                      <a:ext cx="3556000" cy="4097020"/>
-                    </a:xfrm>
-                    <a:prstGeom prst="rect">
-                      <a:avLst/>
-                    </a:prstGeom>
-                  </pic:spPr>
-                </pic:pic>
-              </a:graphicData>
-            </a:graphic>
-            <wp14:sizeRelH relativeFrom="margin">
-              <wp14:pctWidth>0</wp14:pctWidth>
-            </wp14:sizeRelH>
-            <wp14:sizeRelV relativeFrom="margin">
-              <wp14:pctHeight>0</wp14:pctHeight>
-            </wp14:sizeRelV>
-          </wp:anchor>
-        </w:drawing>
+        <mc:AlternateContent>
+          <mc:Choice Requires="wpg">
+            <w:drawing>
+              <wp:anchor distT="0" distB="0" distL="114300" distR="114300" simplePos="0" relativeHeight="251683840" behindDoc="0" locked="0" layoutInCell="1" allowOverlap="1" wp14:anchorId="4B8241F2" wp14:editId="7D37EFAC">
+                <wp:simplePos x="0" y="0"/>
+                <wp:positionH relativeFrom="column">
+                  <wp:posOffset>1905</wp:posOffset>
+                </wp:positionH>
+                <wp:positionV relativeFrom="paragraph">
+                  <wp:posOffset>208915</wp:posOffset>
+                </wp:positionV>
+                <wp:extent cx="6841490" cy="5311140"/>
+                <wp:effectExtent l="0" t="0" r="0" b="3810"/>
+                <wp:wrapNone/>
+                <wp:docPr id="16" name="Group 16"/>
+                <wp:cNvGraphicFramePr/>
+                <a:graphic xmlns:a="http://schemas.openxmlformats.org/drawingml/2006/main">
+                  <a:graphicData uri="http://schemas.microsoft.com/office/word/2010/wordprocessingGroup">
+                    <wpg:wgp>
+                      <wpg:cNvGrpSpPr/>
+                      <wpg:grpSpPr>
+                        <a:xfrm>
+                          <a:off x="0" y="0"/>
+                          <a:ext cx="6841490" cy="5311140"/>
+                          <a:chOff x="0" y="0"/>
+                          <a:chExt cx="6841490" cy="5311140"/>
+                        </a:xfrm>
+                      </wpg:grpSpPr>
+                      <pic:pic xmlns:pic="http://schemas.openxmlformats.org/drawingml/2006/picture">
+                        <pic:nvPicPr>
+                          <pic:cNvPr id="1" name="Picture 1"/>
+                          <pic:cNvPicPr>
+                            <a:picLocks noChangeAspect="1"/>
+                          </pic:cNvPicPr>
+                        </pic:nvPicPr>
+                        <pic:blipFill>
+                          <a:blip r:embed="rId5"/>
+                          <a:stretch>
+                            <a:fillRect/>
+                          </a:stretch>
+                        </pic:blipFill>
+                        <pic:spPr>
+                          <a:xfrm>
+                            <a:off x="0" y="38100"/>
+                            <a:ext cx="3246120" cy="4057650"/>
+                          </a:xfrm>
+                          <a:prstGeom prst="rect">
+                            <a:avLst/>
+                          </a:prstGeom>
+                        </pic:spPr>
+                      </pic:pic>
+                      <pic:pic xmlns:pic="http://schemas.openxmlformats.org/drawingml/2006/picture">
+                        <pic:nvPicPr>
+                          <pic:cNvPr id="14" name="Picture 14" descr="Graphical user interface, text, application&#10;&#10;Description automatically generated"/>
+                          <pic:cNvPicPr>
+                            <a:picLocks noChangeAspect="1"/>
+                          </pic:cNvPicPr>
+                        </pic:nvPicPr>
+                        <pic:blipFill>
+                          <a:blip r:embed="rId6"/>
+                          <a:stretch>
+                            <a:fillRect/>
+                          </a:stretch>
+                        </pic:blipFill>
+                        <pic:spPr>
+                          <a:xfrm>
+                            <a:off x="3467100" y="0"/>
+                            <a:ext cx="3374390" cy="5311140"/>
+                          </a:xfrm>
+                          <a:prstGeom prst="rect">
+                            <a:avLst/>
+                          </a:prstGeom>
+                        </pic:spPr>
+                      </pic:pic>
+                    </wpg:wgp>
+                  </a:graphicData>
+                </a:graphic>
+              </wp:anchor>
+            </w:drawing>
+          </mc:Choice>
+          <mc:Fallback>
+            <w:pict>
+              <v:group w14:anchorId="0D229CFA" id="Group 16" o:spid="_x0000_s1026" style="position:absolute;margin-left:.15pt;margin-top:16.45pt;width:538.7pt;height:418.2pt;z-index:251683840" coordsize="68414,53111" o:gfxdata="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">
+                <v:shapetype id="_x0000_t75" coordsize="21600,21600" o:spt="75" o:preferrelative="t" path="m@4@5l@4@11@9@11@9@5xe" filled="f" stroked="f">
+                  <v:stroke joinstyle="miter"/>
+                  <v:formulas>
+                    <v:f eqn="if lineDrawn pixelLineWidth 0"/>
+                    <v:f eqn="sum @0 1 0"/>
+                    <v:f eqn="sum 0 0 @1"/>
+                    <v:f eqn="prod @2 1 2"/>
+                    <v:f eqn="prod @3 21600 pixelWidth"/>
+                    <v:f eqn="prod @3 21600 pixelHeight"/>
+                    <v:f eqn="sum @0 0 1"/>
+                    <v:f eqn="prod @6 1 2"/>
+                    <v:f eqn="prod @7 21600 pixelWidth"/>
+                    <v:f eqn="sum @8 21600 0"/>
+                    <v:f eqn="prod @7 21600 pixelHeight"/>
+                    <v:f eqn="sum @10 21600 0"/>
+                  </v:formulas>
+                  <v:path o:extrusionok="f" gradientshapeok="t" o:connecttype="rect"/>
+                  <o:lock v:ext="edit" aspectratio="t"/>
+                </v:shapetype>
+                <v:shape id="Picture 1" o:spid="_x0000_s1027" type="#_x0000_t75" style="position:absolute;top:381;width:32461;height:40576;visibility:visible;mso-wrap-style:square" o:gfxdata="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">
+                  <v:imagedata r:id="rId7" o:title=""/>
+                </v:shape>
+                <v:shape id="Picture 14" o:spid="_x0000_s1028" type="#_x0000_t75" alt="Graphical user interface, text, application&#10;&#10;Description automatically generated" style="position:absolute;left:34671;width:33743;height:53111;visibility:visible;mso-wrap-style:square" o:gfxdata="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">
+                  <v:imagedata r:id="rId8" o:title="Graphical user interface, text, application&#10;&#10;Description automatically generated"/>
+                </v:shape>
+              </v:group>
+            </w:pict>
+          </mc:Fallback>
+        </mc:AlternateContent>
       </w:r>
       <w:r>
         <w:t xml:space="preserve"> </w:t>
       </w:r>
+      <w:r>
+        <w:t xml:space="preserve"> </w:t>
+      </w:r>
+      <w:r>
+        <w:t xml:space="preserve"> </w:t>
+      </w:r>
     </w:p>
+    <w:p/>
+    <w:p/>
+    <w:p/>
+    <w:p/>
+    <w:p/>
+    <w:p/>
+    <w:p/>
+    <w:p/>
+    <w:p/>
+    <w:p/>
+    <w:p/>
+    <w:p/>
+    <w:p/>
+    <w:p/>
+    <w:p/>
+    <w:p/>
+    <w:p/>
     <w:p>
       <w:pPr>
         <w:pStyle w:val="ListParagraph"/>
@@ -136,14 +174,15 @@
         <w:rPr>
           <w:noProof/>
         </w:rPr>
+        <w:lastRenderedPageBreak/>
         <w:drawing>
-          <wp:anchor distT="0" distB="0" distL="114300" distR="114300" simplePos="0" relativeHeight="251661312" behindDoc="0" locked="0" layoutInCell="1" allowOverlap="1" wp14:anchorId="15764E14" wp14:editId="12717800">
+          <wp:anchor distT="0" distB="0" distL="114300" distR="114300" simplePos="0" relativeHeight="251660288" behindDoc="0" locked="0" layoutInCell="1" allowOverlap="1" wp14:anchorId="15764E14" wp14:editId="4322A13B">
             <wp:simplePos x="0" y="0"/>
             <wp:positionH relativeFrom="column">
-              <wp:posOffset>165891</wp:posOffset>
+              <wp:posOffset>299085</wp:posOffset>
             </wp:positionH>
             <wp:positionV relativeFrom="paragraph">
-              <wp:posOffset>4419456</wp:posOffset>
+              <wp:posOffset>370840</wp:posOffset>
             </wp:positionV>
             <wp:extent cx="2958465" cy="5246370"/>
             <wp:effectExtent l="0" t="0" r="0" b="0"/>
@@ -160,7 +199,7 @@
                     <pic:cNvPicPr/>
                   </pic:nvPicPr>
                   <pic:blipFill>
-                    <a:blip r:embed="rId7"/>
+                    <a:blip r:embed="rId9"/>
                     <a:stretch>
                       <a:fillRect/>
                     </a:stretch>
@@ -189,7 +228,16 @@
       <w:r>
         <w:t xml:space="preserve"> </w:t>
       </w:r>
+      <w:r>
+        <w:t xml:space="preserve"> </w:t>
+      </w:r>
     </w:p>
+    <w:p>
+      <w:r>
+        <w:br w:type="page"/>
+      </w:r>
+    </w:p>
+    <w:p/>
     <w:p>
       <w:pPr>
         <w:pStyle w:val="ListParagraph"/>
@@ -202,11 +250,10 @@
         <w:rPr>
           <w:noProof/>
         </w:rPr>
-        <w:lastRenderedPageBreak/>
         <mc:AlternateContent>
           <mc:Choice Requires="wpg">
             <w:drawing>
-              <wp:anchor distT="0" distB="0" distL="114300" distR="114300" simplePos="0" relativeHeight="251666432" behindDoc="0" locked="0" layoutInCell="1" allowOverlap="1" wp14:anchorId="43E9697C" wp14:editId="720F5AB1">
+              <wp:anchor distT="0" distB="0" distL="114300" distR="114300" simplePos="0" relativeHeight="251665408" behindDoc="0" locked="0" layoutInCell="1" allowOverlap="1" wp14:anchorId="43E9697C" wp14:editId="22901F97">
                 <wp:simplePos x="0" y="0"/>
                 <wp:positionH relativeFrom="column">
                   <wp:posOffset>-32241</wp:posOffset>
@@ -239,7 +286,7 @@
                           </pic:cNvPicPr>
                         </pic:nvPicPr>
                         <pic:blipFill>
-                          <a:blip r:embed="rId8"/>
+                          <a:blip r:embed="rId10"/>
                           <a:stretch>
                             <a:fillRect/>
                           </a:stretch>
@@ -262,7 +309,7 @@
                           </pic:cNvPicPr>
                         </pic:nvPicPr>
                         <pic:blipFill>
-                          <a:blip r:embed="rId9"/>
+                          <a:blip r:embed="rId11"/>
                           <a:stretch>
                             <a:fillRect/>
                           </a:stretch>
@@ -285,31 +332,12 @@
           </mc:Choice>
           <mc:Fallback>
             <w:pict>
-              <v:group w14:anchorId="6D21B411" id="Group 9" o:spid="_x0000_s1026" style="position:absolute;margin-left:-2.55pt;margin-top:20.45pt;width:469.35pt;height:387.8pt;z-index:251666432" coordsize="59607,49250" o:gfxdata="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">
-                <v:shapetype id="_x0000_t75" coordsize="21600,21600" o:spt="75" o:preferrelative="t" path="m@4@5l@4@11@9@11@9@5xe" filled="f" stroked="f">
-                  <v:stroke joinstyle="miter"/>
-                  <v:formulas>
-                    <v:f eqn="if lineDrawn pixelLineWidth 0"/>
-                    <v:f eqn="sum @0 1 0"/>
-                    <v:f eqn="sum 0 0 @1"/>
-                    <v:f eqn="prod @2 1 2"/>
-                    <v:f eqn="prod @3 21600 pixelWidth"/>
-                    <v:f eqn="prod @3 21600 pixelHeight"/>
-                    <v:f eqn="sum @0 0 1"/>
-                    <v:f eqn="prod @6 1 2"/>
-                    <v:f eqn="prod @7 21600 pixelWidth"/>
-                    <v:f eqn="sum @8 21600 0"/>
-                    <v:f eqn="prod @7 21600 pixelHeight"/>
-                    <v:f eqn="sum @10 21600 0"/>
-                  </v:formulas>
-                  <v:path o:extrusionok="f" gradientshapeok="t" o:connecttype="rect"/>
-                  <o:lock v:ext="edit" aspectratio="t"/>
-                </v:shapetype>
+              <v:group w14:anchorId="36947459" id="Group 9" o:spid="_x0000_s1026" style="position:absolute;margin-left:-2.55pt;margin-top:20.45pt;width:469.35pt;height:387.8pt;z-index:251665408" coordsize="59607,49250" o:gfxdata="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">
                 <v:shape id="Picture 4" o:spid="_x0000_s1027" type="#_x0000_t75" style="position:absolute;width:33693;height:49250;visibility:visible;mso-wrap-style:square" o:gfxdata="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">
-                  <v:imagedata r:id="rId10" o:title=""/>
+                  <v:imagedata r:id="rId12" o:title=""/>
                 </v:shape>
                 <v:shape id="Picture 5" o:spid="_x0000_s1028" type="#_x0000_t75" alt="Text, application&#10;&#10;Description automatically generated" style="position:absolute;left:34074;width:25533;height:48907;visibility:visible;mso-wrap-style:square" o:gfxdata="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">
-                  <v:imagedata r:id="rId11" o:title="Text, application&#10;&#10;Description automatically generated"/>
+                  <v:imagedata r:id="rId13" o:title="Text, application&#10;&#10;Description automatically generated"/>
                 </v:shape>
                 <w10:wrap type="topAndBottom"/>
               </v:group>
@@ -344,7 +372,7 @@
         <mc:AlternateContent>
           <mc:Choice Requires="wpg">
             <w:drawing>
-              <wp:anchor distT="0" distB="0" distL="114300" distR="114300" simplePos="0" relativeHeight="251671552" behindDoc="0" locked="0" layoutInCell="1" allowOverlap="1" wp14:anchorId="3D1DBE9D" wp14:editId="68D7153F">
+              <wp:anchor distT="0" distB="0" distL="114300" distR="114300" simplePos="0" relativeHeight="251670528" behindDoc="0" locked="0" layoutInCell="1" allowOverlap="1" wp14:anchorId="3D1DBE9D" wp14:editId="0E189E74">
                 <wp:simplePos x="0" y="0"/>
                 <wp:positionH relativeFrom="column">
                   <wp:posOffset>347213</wp:posOffset>
@@ -377,7 +405,7 @@
                           </pic:cNvPicPr>
                         </pic:nvPicPr>
                         <pic:blipFill>
-                          <a:blip r:embed="rId12"/>
+                          <a:blip r:embed="rId14"/>
                           <a:stretch>
                             <a:fillRect/>
                           </a:stretch>
@@ -400,7 +428,7 @@
                           </pic:cNvPicPr>
                         </pic:nvPicPr>
                         <pic:blipFill rotWithShape="1">
-                          <a:blip r:embed="rId13"/>
+                          <a:blip r:embed="rId15"/>
                           <a:srcRect l="1013" t="-52" r="7" b="60"/>
                           <a:stretch/>
                         </pic:blipFill>
@@ -425,12 +453,12 @@
           </mc:Choice>
           <mc:Fallback>
             <w:pict>
-              <v:group w14:anchorId="436700F6" id="Group 8" o:spid="_x0000_s1026" style="position:absolute;margin-left:27.35pt;margin-top:7.4pt;width:267.6pt;height:383.65pt;z-index:251671552;mso-width-relative:margin" coordorigin="86" coordsize="33982,48721" o:gfxdata="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">
+              <v:group w14:anchorId="292607F3" id="Group 8" o:spid="_x0000_s1026" style="position:absolute;margin-left:27.35pt;margin-top:7.4pt;width:267.6pt;height:383.65pt;z-index:251670528;mso-width-relative:margin" coordorigin="86" coordsize="33982,48721" o:gfxdata="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">
                 <v:shape id="Picture 6" o:spid="_x0000_s1027" type="#_x0000_t75" style="position:absolute;left:172;width:33877;height:42271;visibility:visible;mso-wrap-style:square" o:gfxdata="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">
-                  <v:imagedata r:id="rId14" o:title=""/>
+                  <v:imagedata r:id="rId16" o:title=""/>
                 </v:shape>
                 <v:shape id="Picture 7" o:spid="_x0000_s1028" type="#_x0000_t75" alt="Graphical user interface, text&#10;&#10;Description automatically generated" style="position:absolute;left:86;top:42266;width:33982;height:6455;visibility:visible;mso-wrap-style:square" o:gfxdata="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">
-                  <v:imagedata r:id="rId15" o:title="Graphical user interface, text&#10;&#10;Description automatically generated" croptop="-34f" cropbottom="39f" cropleft="664f" cropright="5f"/>
+                  <v:imagedata r:id="rId17" o:title="Graphical user interface, text&#10;&#10;Description automatically generated" croptop="-34f" cropbottom="39f" cropleft="664f" cropright="5f"/>
                 </v:shape>
               </v:group>
             </w:pict>
@@ -467,7 +495,7 @@
           <w:noProof/>
         </w:rPr>
         <w:drawing>
-          <wp:anchor distT="0" distB="0" distL="114300" distR="114300" simplePos="0" relativeHeight="251673600" behindDoc="0" locked="0" layoutInCell="1" allowOverlap="1" wp14:anchorId="58174ABE" wp14:editId="305890A7">
+          <wp:anchor distT="0" distB="0" distL="114300" distR="114300" simplePos="0" relativeHeight="251672576" behindDoc="0" locked="0" layoutInCell="1" allowOverlap="1" wp14:anchorId="58174ABE" wp14:editId="61837D43">
             <wp:simplePos x="0" y="0"/>
             <wp:positionH relativeFrom="margin">
               <wp:align>left</wp:align>
@@ -490,7 +518,7 @@
                     <pic:cNvPicPr/>
                   </pic:nvPicPr>
                   <pic:blipFill>
-                    <a:blip r:embed="rId16"/>
+                    <a:blip r:embed="rId18"/>
                     <a:stretch>
                       <a:fillRect/>
                     </a:stretch>
@@ -536,8 +564,11 @@
         </w:numPr>
       </w:pPr>
       <w:r>
+        <w:rPr>
+          <w:noProof/>
+        </w:rPr>
         <w:drawing>
-          <wp:anchor distT="0" distB="0" distL="114300" distR="114300" simplePos="0" relativeHeight="251675648" behindDoc="0" locked="0" layoutInCell="1" allowOverlap="1" wp14:anchorId="69A252A1" wp14:editId="57F6D8B6">
+          <wp:anchor distT="0" distB="0" distL="114300" distR="114300" simplePos="0" relativeHeight="251674624" behindDoc="0" locked="0" layoutInCell="1" allowOverlap="1" wp14:anchorId="69A252A1" wp14:editId="0C696B3B">
             <wp:simplePos x="0" y="0"/>
             <wp:positionH relativeFrom="margin">
               <wp:posOffset>560717</wp:posOffset>
@@ -560,7 +591,7 @@
                     <pic:cNvPicPr/>
                   </pic:nvPicPr>
                   <pic:blipFill>
-                    <a:blip r:embed="rId17"/>
+                    <a:blip r:embed="rId19"/>
                     <a:stretch>
                       <a:fillRect/>
                     </a:stretch>
@@ -602,8 +633,11 @@
         </w:numPr>
       </w:pPr>
       <w:r>
+        <w:rPr>
+          <w:noProof/>
+        </w:rPr>
         <w:drawing>
-          <wp:anchor distT="0" distB="0" distL="114300" distR="114300" simplePos="0" relativeHeight="251677696" behindDoc="0" locked="0" layoutInCell="1" allowOverlap="1" wp14:anchorId="661F46BF" wp14:editId="4D3CFA2D">
+          <wp:anchor distT="0" distB="0" distL="114300" distR="114300" simplePos="0" relativeHeight="251676672" behindDoc="0" locked="0" layoutInCell="1" allowOverlap="1" wp14:anchorId="661F46BF" wp14:editId="43435B86">
             <wp:simplePos x="0" y="0"/>
             <wp:positionH relativeFrom="column">
               <wp:posOffset>519766</wp:posOffset>
@@ -626,7 +660,7 @@
                     <pic:cNvPicPr/>
                   </pic:nvPicPr>
                   <pic:blipFill>
-                    <a:blip r:embed="rId18"/>
+                    <a:blip r:embed="rId20"/>
                     <a:stretch>
                       <a:fillRect/>
                     </a:stretch>
@@ -665,8 +699,11 @@
         </w:numPr>
       </w:pPr>
       <w:r>
+        <w:rPr>
+          <w:noProof/>
+        </w:rPr>
         <w:drawing>
-          <wp:anchor distT="0" distB="0" distL="114300" distR="114300" simplePos="0" relativeHeight="251679744" behindDoc="0" locked="0" layoutInCell="1" allowOverlap="1" wp14:anchorId="1B454CE0" wp14:editId="4CA2FAC7">
+          <wp:anchor distT="0" distB="0" distL="114300" distR="114300" simplePos="0" relativeHeight="251678720" behindDoc="0" locked="0" layoutInCell="1" allowOverlap="1" wp14:anchorId="1B454CE0" wp14:editId="0A1AFA27">
             <wp:simplePos x="0" y="0"/>
             <wp:positionH relativeFrom="column">
               <wp:posOffset>0</wp:posOffset>
@@ -689,7 +726,7 @@
                     <pic:cNvPicPr/>
                   </pic:nvPicPr>
                   <pic:blipFill>
-                    <a:blip r:embed="rId19"/>
+                    <a:blip r:embed="rId21"/>
                     <a:stretch>
                       <a:fillRect/>
                     </a:stretch>

</xml_diff>